<commit_message>
Part 1 of writeup has been completed.  Solution source is http://books.google.com/books?id=19SpFYj82owC&pg=PA516&lpg=PA516&dq=closest+point+on+line&source=web&ots=r3cgrLf5Dr&sig=QkZi94fnAFPNUO8Fm-OWFc3HdJs#PPA517,M1
</commit_message>
<xml_diff>
--- a/trunk/assn1/writeup.docx
+++ b/trunk/assn1/writeup.docx
@@ -2,6 +2,447 @@
 <file path=word/document.xml><?xml version="1.0" encoding="utf-8"?>
 <w:document xmlns:ve="http://schemas.openxmlformats.org/markup-compatibility/2006" xmlns:o="urn:schemas-microsoft-com:office:office" xmlns:r="http://schemas.openxmlformats.org/officeDocument/2006/relationships" xmlns:m="http://schemas.openxmlformats.org/officeDocument/2006/math" xmlns:v="urn:schemas-microsoft-com:vml" xmlns:wp="http://schemas.openxmlformats.org/drawingml/2006/wordprocessingDrawing" xmlns:w10="urn:schemas-microsoft-com:office:word" xmlns:w="http://schemas.openxmlformats.org/wordprocessingml/2006/main" xmlns:wne="http://schemas.microsoft.com/office/word/2006/wordml">
   <w:body>
+    <w:p>
+      <w:r>
+        <w:t xml:space="preserve">1. </w:t>
+      </w:r>
+      <w:r>
+        <w:t>Warm Up</w:t>
+      </w:r>
+      <w:r>
+        <w:t>:</w:t>
+      </w:r>
+    </w:p>
+    <w:p>
+      <w:pPr>
+        <w:rPr>
+          <w:rFonts w:eastAsiaTheme="minorEastAsia"/>
+        </w:rPr>
+      </w:pPr>
+      <m:oMathPara>
+        <m:oMath>
+          <m:r>
+            <w:rPr>
+              <w:rFonts w:ascii="Cambria Math" w:hAnsi="Cambria Math"/>
+            </w:rPr>
+            <m:t>w=p-o</m:t>
+          </m:r>
+        </m:oMath>
+      </m:oMathPara>
+    </w:p>
+    <w:p>
+      <w:pPr>
+        <w:rPr>
+          <w:rFonts w:eastAsiaTheme="minorEastAsia"/>
+        </w:rPr>
+      </w:pPr>
+      <m:oMathPara>
+        <m:oMath>
+          <m:sSup>
+            <m:sSupPr>
+              <m:ctrlPr>
+                <w:rPr>
+                  <w:rFonts w:ascii="Cambria Math" w:eastAsiaTheme="minorEastAsia" w:hAnsi="Cambria Math"/>
+                  <w:i/>
+                </w:rPr>
+              </m:ctrlPr>
+            </m:sSupPr>
+            <m:e>
+              <m:r>
+                <w:rPr>
+                  <w:rFonts w:ascii="Cambria Math" w:eastAsiaTheme="minorEastAsia" w:hAnsi="Cambria Math"/>
+                </w:rPr>
+                <m:t>Q</m:t>
+              </m:r>
+            </m:e>
+            <m:sup>
+              <m:r>
+                <w:rPr>
+                  <w:rFonts w:ascii="Cambria Math" w:eastAsiaTheme="minorEastAsia" w:hAnsi="Cambria Math"/>
+                </w:rPr>
+                <m:t>'</m:t>
+              </m:r>
+            </m:sup>
+          </m:sSup>
+          <m:r>
+            <w:rPr>
+              <w:rFonts w:ascii="Cambria Math" w:eastAsiaTheme="minorEastAsia" w:hAnsi="Cambria Math"/>
+            </w:rPr>
+            <m:t>= o+td</m:t>
+          </m:r>
+        </m:oMath>
+      </m:oMathPara>
+    </w:p>
+    <w:p>
+      <w:pPr>
+        <w:rPr>
+          <w:rFonts w:eastAsiaTheme="minorEastAsia"/>
+        </w:rPr>
+      </w:pPr>
+      <w:r>
+        <w:rPr>
+          <w:rFonts w:eastAsiaTheme="minorEastAsia"/>
+        </w:rPr>
+        <w:t xml:space="preserve">The projection of w onto the function </w:t>
+      </w:r>
+      <w:r>
+        <w:rPr>
+          <w:rFonts w:eastAsiaTheme="minorEastAsia"/>
+          <w:b/>
+        </w:rPr>
+        <w:t>o</w:t>
+      </w:r>
+      <w:r>
+        <w:rPr>
+          <w:rFonts w:eastAsiaTheme="minorEastAsia"/>
+        </w:rPr>
+        <w:t xml:space="preserve"> + t</w:t>
+      </w:r>
+      <w:r>
+        <w:rPr>
+          <w:rFonts w:eastAsiaTheme="minorEastAsia"/>
+          <w:b/>
+        </w:rPr>
+        <w:t>d</w:t>
+      </w:r>
+      <w:r>
+        <w:rPr>
+          <w:rFonts w:eastAsiaTheme="minorEastAsia"/>
+        </w:rPr>
+        <w:t xml:space="preserve"> equals the following:</w:t>
+      </w:r>
+    </w:p>
+    <w:p>
+      <w:pPr>
+        <w:rPr>
+          <w:rFonts w:eastAsiaTheme="minorEastAsia"/>
+        </w:rPr>
+      </w:pPr>
+      <m:oMathPara>
+        <m:oMath>
+          <m:f>
+            <m:fPr>
+              <m:ctrlPr>
+                <w:rPr>
+                  <w:rFonts w:ascii="Cambria Math" w:eastAsiaTheme="minorEastAsia" w:hAnsi="Cambria Math"/>
+                  <w:i/>
+                </w:rPr>
+              </m:ctrlPr>
+            </m:fPr>
+            <m:num>
+              <m:r>
+                <w:rPr>
+                  <w:rFonts w:ascii="Cambria Math" w:eastAsiaTheme="minorEastAsia" w:hAnsi="Cambria Math"/>
+                </w:rPr>
+                <m:t>w∙d</m:t>
+              </m:r>
+            </m:num>
+            <m:den>
+              <m:sSup>
+                <m:sSupPr>
+                  <m:ctrlPr>
+                    <w:rPr>
+                      <w:rFonts w:ascii="Cambria Math" w:eastAsiaTheme="minorEastAsia" w:hAnsi="Cambria Math"/>
+                      <w:i/>
+                    </w:rPr>
+                  </m:ctrlPr>
+                </m:sSupPr>
+                <m:e>
+                  <m:r>
+                    <w:rPr>
+                      <w:rFonts w:ascii="Cambria Math" w:eastAsiaTheme="minorEastAsia" w:hAnsi="Cambria Math"/>
+                    </w:rPr>
+                    <m:t>|</m:t>
+                  </m:r>
+                  <m:d>
+                    <m:dPr>
+                      <m:begChr m:val="|"/>
+                      <m:endChr m:val="|"/>
+                      <m:ctrlPr>
+                        <w:rPr>
+                          <w:rFonts w:ascii="Cambria Math" w:eastAsiaTheme="minorEastAsia" w:hAnsi="Cambria Math"/>
+                          <w:i/>
+                        </w:rPr>
+                      </m:ctrlPr>
+                    </m:dPr>
+                    <m:e>
+                      <m:r>
+                        <w:rPr>
+                          <w:rFonts w:ascii="Cambria Math" w:eastAsiaTheme="minorEastAsia" w:hAnsi="Cambria Math"/>
+                        </w:rPr>
+                        <m:t>v</m:t>
+                      </m:r>
+                    </m:e>
+                  </m:d>
+                  <m:r>
+                    <w:rPr>
+                      <w:rFonts w:ascii="Cambria Math" w:eastAsiaTheme="minorEastAsia" w:hAnsi="Cambria Math"/>
+                    </w:rPr>
+                    <m:t>|</m:t>
+                  </m:r>
+                </m:e>
+                <m:sup>
+                  <m:r>
+                    <w:rPr>
+                      <w:rFonts w:ascii="Cambria Math" w:eastAsiaTheme="minorEastAsia" w:hAnsi="Cambria Math"/>
+                    </w:rPr>
+                    <m:t>2</m:t>
+                  </m:r>
+                </m:sup>
+              </m:sSup>
+            </m:den>
+          </m:f>
+          <m:r>
+            <w:rPr>
+              <w:rFonts w:ascii="Cambria Math" w:eastAsiaTheme="minorEastAsia" w:hAnsi="Cambria Math"/>
+            </w:rPr>
+            <m:t>v</m:t>
+          </m:r>
+        </m:oMath>
+      </m:oMathPara>
+    </w:p>
+    <w:p>
+      <w:pPr>
+        <w:rPr>
+          <w:rFonts w:eastAsiaTheme="minorEastAsia"/>
+        </w:rPr>
+      </w:pPr>
+      <m:oMathPara>
+        <m:oMath>
+          <m:sSup>
+            <m:sSupPr>
+              <m:ctrlPr>
+                <w:rPr>
+                  <w:rFonts w:ascii="Cambria Math" w:eastAsiaTheme="minorEastAsia" w:hAnsi="Cambria Math"/>
+                  <w:i/>
+                </w:rPr>
+              </m:ctrlPr>
+            </m:sSupPr>
+            <m:e>
+              <m:r>
+                <w:rPr>
+                  <w:rFonts w:ascii="Cambria Math" w:eastAsiaTheme="minorEastAsia" w:hAnsi="Cambria Math"/>
+                </w:rPr>
+                <m:t>Q</m:t>
+              </m:r>
+            </m:e>
+            <m:sup>
+              <m:r>
+                <w:rPr>
+                  <w:rFonts w:ascii="Cambria Math" w:eastAsiaTheme="minorEastAsia" w:hAnsi="Cambria Math"/>
+                </w:rPr>
+                <m:t>'</m:t>
+              </m:r>
+            </m:sup>
+          </m:sSup>
+          <m:r>
+            <w:rPr>
+              <w:rFonts w:ascii="Cambria Math" w:eastAsiaTheme="minorEastAsia" w:hAnsi="Cambria Math"/>
+            </w:rPr>
+            <m:t>= P+</m:t>
+          </m:r>
+          <m:f>
+            <m:fPr>
+              <m:ctrlPr>
+                <w:rPr>
+                  <w:rFonts w:ascii="Cambria Math" w:eastAsiaTheme="minorEastAsia" w:hAnsi="Cambria Math"/>
+                  <w:i/>
+                </w:rPr>
+              </m:ctrlPr>
+            </m:fPr>
+            <m:num>
+              <m:r>
+                <w:rPr>
+                  <w:rFonts w:ascii="Cambria Math" w:eastAsiaTheme="minorEastAsia" w:hAnsi="Cambria Math"/>
+                </w:rPr>
+                <m:t>w∙d</m:t>
+              </m:r>
+            </m:num>
+            <m:den>
+              <m:sSup>
+                <m:sSupPr>
+                  <m:ctrlPr>
+                    <w:rPr>
+                      <w:rFonts w:ascii="Cambria Math" w:eastAsiaTheme="minorEastAsia" w:hAnsi="Cambria Math"/>
+                      <w:i/>
+                    </w:rPr>
+                  </m:ctrlPr>
+                </m:sSupPr>
+                <m:e>
+                  <m:r>
+                    <w:rPr>
+                      <w:rFonts w:ascii="Cambria Math" w:eastAsiaTheme="minorEastAsia" w:hAnsi="Cambria Math"/>
+                    </w:rPr>
+                    <m:t>|</m:t>
+                  </m:r>
+                  <m:d>
+                    <m:dPr>
+                      <m:begChr m:val="|"/>
+                      <m:endChr m:val="|"/>
+                      <m:ctrlPr>
+                        <w:rPr>
+                          <w:rFonts w:ascii="Cambria Math" w:eastAsiaTheme="minorEastAsia" w:hAnsi="Cambria Math"/>
+                          <w:i/>
+                        </w:rPr>
+                      </m:ctrlPr>
+                    </m:dPr>
+                    <m:e>
+                      <m:r>
+                        <w:rPr>
+                          <w:rFonts w:ascii="Cambria Math" w:eastAsiaTheme="minorEastAsia" w:hAnsi="Cambria Math"/>
+                        </w:rPr>
+                        <m:t>v</m:t>
+                      </m:r>
+                    </m:e>
+                  </m:d>
+                  <m:r>
+                    <w:rPr>
+                      <w:rFonts w:ascii="Cambria Math" w:eastAsiaTheme="minorEastAsia" w:hAnsi="Cambria Math"/>
+                    </w:rPr>
+                    <m:t>|</m:t>
+                  </m:r>
+                </m:e>
+                <m:sup>
+                  <m:r>
+                    <w:rPr>
+                      <w:rFonts w:ascii="Cambria Math" w:eastAsiaTheme="minorEastAsia" w:hAnsi="Cambria Math"/>
+                    </w:rPr>
+                    <m:t>2</m:t>
+                  </m:r>
+                </m:sup>
+              </m:sSup>
+            </m:den>
+          </m:f>
+          <m:r>
+            <w:rPr>
+              <w:rFonts w:ascii="Cambria Math" w:eastAsiaTheme="minorEastAsia" w:hAnsi="Cambria Math"/>
+            </w:rPr>
+            <m:t>v</m:t>
+          </m:r>
+        </m:oMath>
+      </m:oMathPara>
+    </w:p>
+    <w:p>
+      <w:pPr>
+        <w:rPr>
+          <w:rFonts w:eastAsiaTheme="minorEastAsia"/>
+        </w:rPr>
+      </w:pPr>
+      <m:oMathPara>
+        <m:oMath>
+          <m:r>
+            <w:rPr>
+              <w:rFonts w:ascii="Cambria Math" w:eastAsiaTheme="minorEastAsia" w:hAnsi="Cambria Math"/>
+            </w:rPr>
+            <m:t xml:space="preserve">t= </m:t>
+          </m:r>
+          <m:f>
+            <m:fPr>
+              <m:ctrlPr>
+                <w:rPr>
+                  <w:rFonts w:ascii="Cambria Math" w:eastAsiaTheme="minorEastAsia" w:hAnsi="Cambria Math"/>
+                  <w:i/>
+                </w:rPr>
+              </m:ctrlPr>
+            </m:fPr>
+            <m:num>
+              <m:r>
+                <w:rPr>
+                  <w:rFonts w:ascii="Cambria Math" w:eastAsiaTheme="minorEastAsia" w:hAnsi="Cambria Math"/>
+                </w:rPr>
+                <m:t>P+</m:t>
+              </m:r>
+              <m:f>
+                <m:fPr>
+                  <m:ctrlPr>
+                    <w:rPr>
+                      <w:rFonts w:ascii="Cambria Math" w:eastAsiaTheme="minorEastAsia" w:hAnsi="Cambria Math"/>
+                      <w:i/>
+                    </w:rPr>
+                  </m:ctrlPr>
+                </m:fPr>
+                <m:num>
+                  <m:r>
+                    <w:rPr>
+                      <w:rFonts w:ascii="Cambria Math" w:eastAsiaTheme="minorEastAsia" w:hAnsi="Cambria Math"/>
+                    </w:rPr>
+                    <m:t>w∙d</m:t>
+                  </m:r>
+                </m:num>
+                <m:den>
+                  <m:sSup>
+                    <m:sSupPr>
+                      <m:ctrlPr>
+                        <w:rPr>
+                          <w:rFonts w:ascii="Cambria Math" w:eastAsiaTheme="minorEastAsia" w:hAnsi="Cambria Math"/>
+                          <w:i/>
+                        </w:rPr>
+                      </m:ctrlPr>
+                    </m:sSupPr>
+                    <m:e>
+                      <m:r>
+                        <w:rPr>
+                          <w:rFonts w:ascii="Cambria Math" w:eastAsiaTheme="minorEastAsia" w:hAnsi="Cambria Math"/>
+                        </w:rPr>
+                        <m:t>|</m:t>
+                      </m:r>
+                      <m:d>
+                        <m:dPr>
+                          <m:begChr m:val="|"/>
+                          <m:endChr m:val="|"/>
+                          <m:ctrlPr>
+                            <w:rPr>
+                              <w:rFonts w:ascii="Cambria Math" w:eastAsiaTheme="minorEastAsia" w:hAnsi="Cambria Math"/>
+                              <w:i/>
+                            </w:rPr>
+                          </m:ctrlPr>
+                        </m:dPr>
+                        <m:e>
+                          <m:r>
+                            <w:rPr>
+                              <w:rFonts w:ascii="Cambria Math" w:eastAsiaTheme="minorEastAsia" w:hAnsi="Cambria Math"/>
+                            </w:rPr>
+                            <m:t>v</m:t>
+                          </m:r>
+                        </m:e>
+                      </m:d>
+                      <m:r>
+                        <w:rPr>
+                          <w:rFonts w:ascii="Cambria Math" w:eastAsiaTheme="minorEastAsia" w:hAnsi="Cambria Math"/>
+                        </w:rPr>
+                        <m:t>|</m:t>
+                      </m:r>
+                    </m:e>
+                    <m:sup>
+                      <m:r>
+                        <w:rPr>
+                          <w:rFonts w:ascii="Cambria Math" w:eastAsiaTheme="minorEastAsia" w:hAnsi="Cambria Math"/>
+                        </w:rPr>
+                        <m:t>2</m:t>
+                      </m:r>
+                    </m:sup>
+                  </m:sSup>
+                </m:den>
+              </m:f>
+              <m:r>
+                <w:rPr>
+                  <w:rFonts w:ascii="Cambria Math" w:eastAsiaTheme="minorEastAsia" w:hAnsi="Cambria Math"/>
+                </w:rPr>
+                <m:t>v-o</m:t>
+              </m:r>
+            </m:num>
+            <m:den>
+              <m:r>
+                <w:rPr>
+                  <w:rFonts w:ascii="Cambria Math" w:eastAsiaTheme="minorEastAsia" w:hAnsi="Cambria Math"/>
+                </w:rPr>
+                <m:t>d</m:t>
+              </m:r>
+            </m:den>
+          </m:f>
+        </m:oMath>
+      </m:oMathPara>
+    </w:p>
     <w:p>
       <w:r>
         <w:t>2. Tangent space:</w:t>
@@ -1379,6 +1820,103 @@
     </w:sectPr>
   </w:body>
 </w:document>
+</file>
+
+<file path=word/numbering.xml><?xml version="1.0" encoding="utf-8"?>
+<w:numbering xmlns:ve="http://schemas.openxmlformats.org/markup-compatibility/2006" xmlns:o="urn:schemas-microsoft-com:office:office" xmlns:r="http://schemas.openxmlformats.org/officeDocument/2006/relationships" xmlns:m="http://schemas.openxmlformats.org/officeDocument/2006/math" xmlns:v="urn:schemas-microsoft-com:vml" xmlns:wp="http://schemas.openxmlformats.org/drawingml/2006/wordprocessingDrawing" xmlns:w10="urn:schemas-microsoft-com:office:word" xmlns:w="http://schemas.openxmlformats.org/wordprocessingml/2006/main" xmlns:wne="http://schemas.microsoft.com/office/word/2006/wordml">
+  <w:abstractNum w:abstractNumId="0">
+    <w:nsid w:val="46E04E11"/>
+    <w:multiLevelType w:val="hybridMultilevel"/>
+    <w:tmpl w:val="363ACE1A"/>
+    <w:lvl w:ilvl="0" w:tplc="0409000F">
+      <w:start w:val="1"/>
+      <w:numFmt w:val="decimal"/>
+      <w:lvlText w:val="%1."/>
+      <w:lvlJc w:val="left"/>
+      <w:pPr>
+        <w:ind w:left="720" w:hanging="360"/>
+      </w:pPr>
+      <w:rPr>
+        <w:rFonts w:hint="default"/>
+      </w:rPr>
+    </w:lvl>
+    <w:lvl w:ilvl="1" w:tplc="04090019" w:tentative="1">
+      <w:start w:val="1"/>
+      <w:numFmt w:val="lowerLetter"/>
+      <w:lvlText w:val="%2."/>
+      <w:lvlJc w:val="left"/>
+      <w:pPr>
+        <w:ind w:left="1440" w:hanging="360"/>
+      </w:pPr>
+    </w:lvl>
+    <w:lvl w:ilvl="2" w:tplc="0409001B" w:tentative="1">
+      <w:start w:val="1"/>
+      <w:numFmt w:val="lowerRoman"/>
+      <w:lvlText w:val="%3."/>
+      <w:lvlJc w:val="right"/>
+      <w:pPr>
+        <w:ind w:left="2160" w:hanging="180"/>
+      </w:pPr>
+    </w:lvl>
+    <w:lvl w:ilvl="3" w:tplc="0409000F" w:tentative="1">
+      <w:start w:val="1"/>
+      <w:numFmt w:val="decimal"/>
+      <w:lvlText w:val="%4."/>
+      <w:lvlJc w:val="left"/>
+      <w:pPr>
+        <w:ind w:left="2880" w:hanging="360"/>
+      </w:pPr>
+    </w:lvl>
+    <w:lvl w:ilvl="4" w:tplc="04090019" w:tentative="1">
+      <w:start w:val="1"/>
+      <w:numFmt w:val="lowerLetter"/>
+      <w:lvlText w:val="%5."/>
+      <w:lvlJc w:val="left"/>
+      <w:pPr>
+        <w:ind w:left="3600" w:hanging="360"/>
+      </w:pPr>
+    </w:lvl>
+    <w:lvl w:ilvl="5" w:tplc="0409001B" w:tentative="1">
+      <w:start w:val="1"/>
+      <w:numFmt w:val="lowerRoman"/>
+      <w:lvlText w:val="%6."/>
+      <w:lvlJc w:val="right"/>
+      <w:pPr>
+        <w:ind w:left="4320" w:hanging="180"/>
+      </w:pPr>
+    </w:lvl>
+    <w:lvl w:ilvl="6" w:tplc="0409000F" w:tentative="1">
+      <w:start w:val="1"/>
+      <w:numFmt w:val="decimal"/>
+      <w:lvlText w:val="%7."/>
+      <w:lvlJc w:val="left"/>
+      <w:pPr>
+        <w:ind w:left="5040" w:hanging="360"/>
+      </w:pPr>
+    </w:lvl>
+    <w:lvl w:ilvl="7" w:tplc="04090019" w:tentative="1">
+      <w:start w:val="1"/>
+      <w:numFmt w:val="lowerLetter"/>
+      <w:lvlText w:val="%8."/>
+      <w:lvlJc w:val="left"/>
+      <w:pPr>
+        <w:ind w:left="5760" w:hanging="360"/>
+      </w:pPr>
+    </w:lvl>
+    <w:lvl w:ilvl="8" w:tplc="0409001B" w:tentative="1">
+      <w:start w:val="1"/>
+      <w:numFmt w:val="lowerRoman"/>
+      <w:lvlText w:val="%9."/>
+      <w:lvlJc w:val="right"/>
+      <w:pPr>
+        <w:ind w:left="6480" w:hanging="180"/>
+      </w:pPr>
+    </w:lvl>
+  </w:abstractNum>
+  <w:num w:numId="1">
+    <w:abstractNumId w:val="0"/>
+  </w:num>
+</w:numbering>
 </file>
 
 <file path=word/styles.xml><?xml version="1.0" encoding="utf-8"?>
@@ -1609,6 +2147,17 @@
       <w:sz w:val="16"/>
       <w:szCs w:val="16"/>
     </w:rPr>
+  </w:style>
+  <w:style w:type="paragraph" w:styleId="ListParagraph">
+    <w:name w:val="List Paragraph"/>
+    <w:basedOn w:val="Normal"/>
+    <w:uiPriority w:val="34"/>
+    <w:qFormat/>
+    <w:rsid w:val="0060559C"/>
+    <w:pPr>
+      <w:ind w:left="720"/>
+      <w:contextualSpacing/>
+    </w:pPr>
   </w:style>
 </w:styles>
 </file>

</xml_diff>